<commit_message>
ended report for lab2
</commit_message>
<xml_diff>
--- a/lab2/PA_0304_Maksimenko_EM_lab2.docx
+++ b/lab2/PA_0304_Maksimenko_EM_lab2.docx
@@ -574,8 +574,8 @@
         </w:tblCellMar>
       </w:tblPr>
       <w:tblGrid>
-        <w:gridCol w:w="4072"/>
-        <w:gridCol w:w="2497"/>
+        <w:gridCol w:w="4071"/>
+        <w:gridCol w:w="2498"/>
         <w:gridCol w:w="3285"/>
       </w:tblGrid>
       <w:tr>
@@ -584,7 +584,7 @@
         </w:trPr>
         <w:tc>
           <w:tcPr>
-            <w:tcW w:w="4072" w:type="dxa"/>
+            <w:tcW w:w="4071" w:type="dxa"/>
             <w:tcBorders/>
             <w:vAlign w:val="bottom"/>
           </w:tcPr>
@@ -612,7 +612,7 @@
         </w:tc>
         <w:tc>
           <w:tcPr>
-            <w:tcW w:w="2497" w:type="dxa"/>
+            <w:tcW w:w="2498" w:type="dxa"/>
             <w:tcBorders>
               <w:bottom w:val="single" w:sz="4" w:space="0" w:color="000000"/>
             </w:tcBorders>
@@ -677,7 +677,7 @@
         </w:trPr>
         <w:tc>
           <w:tcPr>
-            <w:tcW w:w="4072" w:type="dxa"/>
+            <w:tcW w:w="4071" w:type="dxa"/>
             <w:tcBorders/>
             <w:vAlign w:val="bottom"/>
           </w:tcPr>
@@ -705,7 +705,7 @@
         </w:tc>
         <w:tc>
           <w:tcPr>
-            <w:tcW w:w="2497" w:type="dxa"/>
+            <w:tcW w:w="2498" w:type="dxa"/>
             <w:tcBorders>
               <w:top w:val="single" w:sz="4" w:space="0" w:color="000000"/>
               <w:bottom w:val="single" w:sz="4" w:space="0" w:color="000000"/>
@@ -3943,10 +3943,164 @@
       <w:r>
         <w:rPr/>
         <w:tab/>
+        <w:t xml:space="preserve">Как видно по табл. 1 и табл. 2, очередь с «тонкими» блокировками не во всех ситуациях превосходит очередь с «грубыми» блокировками (по Real Time): при малом количестве потоков (2/2), когда потоки не сильно (по сравнению с 500/500) конкурируют за мьютекс, на первый план выходят особенности реализации структуры данных. При небольшом количестве потоков (12/12, 12/1, 1/12) конкуренция за мьютекс возрастает, но все еще невелика, что позволяет обеим реализациям работать примерно за одинаковое время (Real Time). </w:t>
       </w:r>
       <w:r>
         <w:rPr/>
-        <w:t>Как видно по табл. 1 и табл. 2, очередь с «тонкими» блокировками не во всех ситуациях превосходит очередь с «грубыми» блокировками (по Real Time): при малом количестве потоков (2/2), когда потоки не сильно (по сравнению с 500/500) конкурируют за мьютекс, на первый план выходят особенности реализации структуры данных. При небольшом количестве потоков (12/12, 12/1, 1/12) конкуренция за мьютекс возрастает, но все еще невелика, что позволяет обеим реализациям работать примерно за одинаковое время (Real Time).</w:t>
+        <w:t>При большом количестве потоков (500/500) обе реализации показывают схожее время. При большом количестве производителей и малом количестве производителей (500/10) результат так же примерно одинаковый, так как основная конкуренция в очереди с «тонкими» блокировками за один мьютекс — мьютекс хвоста, конкуренции за мьютекс головы практически нет. Однако при малом количестве производителей и большом количестве потребителей (10/500) реализация с «тонкими» блокировками оказалась сильно быстрее реализации с «грубыми» блокировками. Это связано с тем, что в реализации с «грубыми» блокировками производителям приходится ожидать разблокировку мьютекса, под которым производится операция извлечения. В реализации с «тонкими» блокировками мьютекс хвоста блокируется потоками потребителями редко, поэтому конкуренция за него низкая.</w:t>
+      </w:r>
+    </w:p>
+    <w:p>
+      <w:pPr>
+        <w:pStyle w:val="Normal"/>
+        <w:bidi w:val="0"/>
+        <w:spacing w:lineRule="auto" w:line="360"/>
+        <w:ind w:hanging="0" w:left="0" w:right="0"/>
+        <w:jc w:val="left"/>
+        <w:rPr/>
+      </w:pPr>
+      <w:r>
+        <w:rPr/>
+        <w:tab/>
+      </w:r>
+      <w:r>
+        <w:rPr/>
+        <w:t>Таким образом, очереди с «тонкими» блокировками при схожем количестве производителей и потребителей показывает примерно те же результаты, что и очереди с «грубыми» блокировками. При большом количестве производителей и малом количестве потребителей такая же ситуация. Но при малом количестве производителей и большом количестве потребителей можно получить серьезный выигрышь по времени исполнения (Real Time).</w:t>
+      </w:r>
+    </w:p>
+    <w:p>
+      <w:pPr>
+        <w:pStyle w:val="Normal"/>
+        <w:bidi w:val="0"/>
+        <w:spacing w:lineRule="auto" w:line="360"/>
+        <w:ind w:hanging="0" w:left="0" w:right="0"/>
+        <w:jc w:val="left"/>
+        <w:rPr/>
+      </w:pPr>
+      <w:r>
+        <w:rPr/>
+        <w:tab/>
+      </w:r>
+      <w:r>
+        <w:rPr/>
+        <w:t>По табл. 1 и табл. 2 также видно, что реализация с «тонкими» блокировками использует меньше системного времени (Sys. Time), что означает, что время «сна» потоков и ожидания разблокировок мьютексов в ней меньше.</w:t>
+      </w:r>
+    </w:p>
+    <w:p>
+      <w:pPr>
+        <w:pStyle w:val="Normal"/>
+        <w:bidi w:val="0"/>
+        <w:spacing w:lineRule="auto" w:line="360"/>
+        <w:ind w:hanging="0" w:left="0" w:right="0"/>
+        <w:jc w:val="left"/>
+        <w:rPr/>
+      </w:pPr>
+      <w:r>
+        <w:rPr/>
+      </w:r>
+    </w:p>
+    <w:p>
+      <w:pPr>
+        <w:pStyle w:val="Normal"/>
+        <w:bidi w:val="0"/>
+        <w:spacing w:lineRule="auto" w:line="360"/>
+        <w:ind w:hanging="0" w:left="0" w:right="0"/>
+        <w:jc w:val="left"/>
+        <w:rPr/>
+      </w:pPr>
+      <w:r>
+        <w:rPr/>
+        <w:tab/>
+      </w:r>
+      <w:r>
+        <w:rPr>
+          <w:b/>
+          <w:bCs/>
+        </w:rPr>
+        <w:t>Выводы.</w:t>
+      </w:r>
+    </w:p>
+    <w:p>
+      <w:pPr>
+        <w:pStyle w:val="Normal"/>
+        <w:bidi w:val="0"/>
+        <w:spacing w:lineRule="auto" w:line="360"/>
+        <w:ind w:hanging="0" w:left="0" w:right="0"/>
+        <w:jc w:val="left"/>
+        <w:rPr/>
+      </w:pPr>
+      <w:r>
+        <w:rPr>
+          <w:b w:val="false"/>
+          <w:bCs w:val="false"/>
+        </w:rPr>
+        <w:tab/>
+        <w:t>В ходе работы были и</w:t>
+      </w:r>
+      <w:r>
+        <w:rPr>
+          <w:b w:val="false"/>
+          <w:bCs w:val="false"/>
+          <w:shd w:fill="auto" w:val="clear"/>
+        </w:rPr>
+        <w:t>зучены способы реализации потокобезопасных структур данных с блокировками. Были изучены примитивы синхронизации межпоточного взаимодействия.</w:t>
+      </w:r>
+    </w:p>
+    <w:p>
+      <w:pPr>
+        <w:pStyle w:val="Normal"/>
+        <w:bidi w:val="0"/>
+        <w:spacing w:lineRule="auto" w:line="360"/>
+        <w:ind w:hanging="0" w:left="0" w:right="0"/>
+        <w:jc w:val="left"/>
+        <w:rPr/>
+      </w:pPr>
+      <w:r>
+        <w:rPr>
+          <w:b w:val="false"/>
+          <w:bCs w:val="false"/>
+          <w:shd w:fill="auto" w:val="clear"/>
+        </w:rPr>
+        <w:tab/>
+        <w:t xml:space="preserve">Была реализована такая структура данных, как очередь. Выполнено две реализации потокобезопасной очереди с блокировками: очередь с «грубыми» блокировками и очередь с «тонкими» блокировками. </w:t>
+      </w:r>
+    </w:p>
+    <w:p>
+      <w:pPr>
+        <w:pStyle w:val="Normal"/>
+        <w:bidi w:val="0"/>
+        <w:spacing w:lineRule="auto" w:line="360"/>
+        <w:ind w:hanging="0" w:left="0" w:right="0"/>
+        <w:jc w:val="left"/>
+        <w:rPr/>
+      </w:pPr>
+      <w:r>
+        <w:rPr>
+          <w:b w:val="false"/>
+          <w:bCs w:val="false"/>
+          <w:shd w:fill="auto" w:val="clear"/>
+        </w:rPr>
+        <w:tab/>
+        <w:t>Была исследована зависимость времени работы программы, работающей по шаблону производитель-потребитель, для обеих реализаций очереди от количества потоков производителей и потоков потребителей. На малом количестве потоков (2/2) лучше себя показала очередь с «грубыми» блокировками. На среднем количестве потоков (12/12, 12/1, 1/12) обе реализации показали примерно одинаковое время работы. При большом количестве производителей и потребителей (500/500), а также большом количестве производителей и малом количестве потребителей (500/10) время работы реализаций с «грубыми» и «тонкими» блокировками было примерно одинаковым, однако при малом количестве производителей и большом количестве потребителей (10/500) время работы реализации с «тонкими» блокировками было сильно меньше времени работы реализации с «грубыми» блокировками.</w:t>
+      </w:r>
+    </w:p>
+    <w:p>
+      <w:pPr>
+        <w:pStyle w:val="Normal"/>
+        <w:bidi w:val="0"/>
+        <w:spacing w:lineRule="auto" w:line="360"/>
+        <w:ind w:hanging="0" w:left="0" w:right="0"/>
+        <w:jc w:val="left"/>
+        <w:rPr/>
+      </w:pPr>
+      <w:r>
+        <w:rPr>
+          <w:b w:val="false"/>
+          <w:bCs w:val="false"/>
+          <w:shd w:fill="auto" w:val="clear"/>
+        </w:rPr>
+        <w:tab/>
+        <w:t>Системное время реализации с «тонкими» блокировками было меньше системного времени реализации с «грубыми» блокировками, что свидетельствует о меньшем количестве блокировок в реализации с «тонкими» блокировками.</w:t>
       </w:r>
     </w:p>
     <w:sectPr>
@@ -3985,7 +4139,7 @@
     </w:r>
     <w:r>
       <w:rPr/>
-      <w:t>5</w:t>
+      <w:t>7</w:t>
     </w:r>
     <w:r>
       <w:rPr/>
@@ -4277,7 +4431,7 @@
     <w:pPr>
       <w:widowControl/>
       <w:suppressAutoHyphens w:val="true"/>
-      <w:overflowPunct w:val="false"/>
+      <w:overflowPunct w:val="true"/>
       <w:bidi w:val="0"/>
       <w:spacing w:lineRule="auto" w:line="360" w:before="0" w:after="0"/>
       <w:ind w:firstLine="709" w:left="0" w:right="0"/>
@@ -4464,7 +4618,7 @@
     <w:pPr>
       <w:widowControl/>
       <w:suppressAutoHyphens w:val="true"/>
-      <w:overflowPunct w:val="false"/>
+      <w:overflowPunct w:val="true"/>
       <w:bidi w:val="0"/>
       <w:spacing w:before="0" w:after="0"/>
       <w:jc w:val="left"/>

</xml_diff>